<commit_message>
HW5 Solutions, Multilevel logistic notes and examples
</commit_message>
<xml_diff>
--- a/Class-Material/17 - Multilevel Linear Model.docx
+++ b/Class-Material/17 - Multilevel Linear Model.docx
@@ -1,6 +1,6 @@
 
 <file path=word/document.xml><?xml version="1.0" encoding="utf-8"?>
-<w:document xmlns:wpc="http://schemas.microsoft.com/office/word/2010/wordprocessingCanvas" xmlns:cx="http://schemas.microsoft.com/office/drawing/2014/chartex" xmlns:cx1="http://schemas.microsoft.com/office/drawing/2015/9/8/chartex" xmlns:cx2="http://schemas.microsoft.com/office/drawing/2015/10/21/chartex" xmlns:cx3="http://schemas.microsoft.com/office/drawing/2016/5/9/chartex" xmlns:cx4="http://schemas.microsoft.com/office/drawing/2016/5/10/chartex" xmlns:cx5="http://schemas.microsoft.com/office/drawing/2016/5/11/chartex" xmlns:cx6="http://schemas.microsoft.com/office/drawing/2016/5/12/chartex" xmlns:cx7="http://schemas.microsoft.com/office/drawing/2016/5/13/chartex" xmlns:cx8="http://schemas.microsoft.com/office/drawing/2016/5/14/chartex" xmlns:mc="http://schemas.openxmlformats.org/markup-compatibility/2006" xmlns:aink="http://schemas.microsoft.com/office/drawing/2016/ink" xmlns:am3d="http://schemas.microsoft.com/office/drawing/2017/model3d" xmlns:o="urn:schemas-microsoft-com:office:office" xmlns:r="http://schemas.openxmlformats.org/officeDocument/2006/relationships" xmlns:m="http://schemas.openxmlformats.org/officeDocument/2006/math" xmlns:v="urn:schemas-microsoft-com:vml" xmlns:wp14="http://schemas.microsoft.com/office/word/2010/wordprocessingDrawing" xmlns:wp="http://schemas.openxmlformats.org/drawingml/2006/wordprocessingDrawing" xmlns:w10="urn:schemas-microsoft-com:office:word" xmlns:w="http://schemas.openxmlformats.org/wordprocessingml/2006/main" xmlns:w14="http://schemas.microsoft.com/office/word/2010/wordml" xmlns:w15="http://schemas.microsoft.com/office/word/2012/wordml" xmlns:w16cid="http://schemas.microsoft.com/office/word/2016/wordml/cid" xmlns:w16se="http://schemas.microsoft.com/office/word/2015/wordml/symex" xmlns:wpg="http://schemas.microsoft.com/office/word/2010/wordprocessingGroup" xmlns:wpi="http://schemas.microsoft.com/office/word/2010/wordprocessingInk" xmlns:wne="http://schemas.microsoft.com/office/word/2006/wordml" xmlns:wps="http://schemas.microsoft.com/office/word/2010/wordprocessingShape" mc:Ignorable="w14 w15 w16se w16cid wp14">
+<w:document xmlns:wpc="http://schemas.microsoft.com/office/word/2010/wordprocessingCanvas" xmlns:cx="http://schemas.microsoft.com/office/drawing/2014/chartex" xmlns:cx1="http://schemas.microsoft.com/office/drawing/2015/9/8/chartex" xmlns:cx2="http://schemas.microsoft.com/office/drawing/2015/10/21/chartex" xmlns:cx3="http://schemas.microsoft.com/office/drawing/2016/5/9/chartex" xmlns:cx4="http://schemas.microsoft.com/office/drawing/2016/5/10/chartex" xmlns:cx5="http://schemas.microsoft.com/office/drawing/2016/5/11/chartex" xmlns:cx6="http://schemas.microsoft.com/office/drawing/2016/5/12/chartex" xmlns:cx7="http://schemas.microsoft.com/office/drawing/2016/5/13/chartex" xmlns:cx8="http://schemas.microsoft.com/office/drawing/2016/5/14/chartex" xmlns:mc="http://schemas.openxmlformats.org/markup-compatibility/2006" xmlns:aink="http://schemas.microsoft.com/office/drawing/2016/ink" xmlns:am3d="http://schemas.microsoft.com/office/drawing/2017/model3d" xmlns:o="urn:schemas-microsoft-com:office:office" xmlns:oel="http://schemas.microsoft.com/office/2019/extlst" xmlns:r="http://schemas.openxmlformats.org/officeDocument/2006/relationships" xmlns:m="http://schemas.openxmlformats.org/officeDocument/2006/math" xmlns:v="urn:schemas-microsoft-com:vml" xmlns:wp14="http://schemas.microsoft.com/office/word/2010/wordprocessingDrawing" xmlns:wp="http://schemas.openxmlformats.org/drawingml/2006/wordprocessingDrawing" xmlns:w10="urn:schemas-microsoft-com:office:word" xmlns:w="http://schemas.openxmlformats.org/wordprocessingml/2006/main" xmlns:w14="http://schemas.microsoft.com/office/word/2010/wordml" xmlns:w15="http://schemas.microsoft.com/office/word/2012/wordml" xmlns:w16cex="http://schemas.microsoft.com/office/word/2018/wordml/cex" xmlns:w16cid="http://schemas.microsoft.com/office/word/2016/wordml/cid" xmlns:w16="http://schemas.microsoft.com/office/word/2018/wordml" xmlns:w16du="http://schemas.microsoft.com/office/word/2023/wordml/word16du" xmlns:w16sdtdh="http://schemas.microsoft.com/office/word/2020/wordml/sdtdatahash" xmlns:w16se="http://schemas.microsoft.com/office/word/2015/wordml/symex" xmlns:wpg="http://schemas.microsoft.com/office/word/2010/wordprocessingGroup" xmlns:wpi="http://schemas.microsoft.com/office/word/2010/wordprocessingInk" xmlns:wne="http://schemas.microsoft.com/office/word/2006/wordml" xmlns:wps="http://schemas.microsoft.com/office/word/2010/wordprocessingShape" mc:Ignorable="w14 w15 w16se w16cid w16 w16cex w16sdtdh wp14">
   <w:body>
     <w:p>
       <w:r>
@@ -187,18 +187,7 @@
           <w:szCs w:val="27"/>
           <w:shd w:val="clear" w:color="auto" w:fill="FFFFFF"/>
         </w:rPr>
-        <w:t xml:space="preserve"> are centered at the grand mean (they both have means of 0). </w:t>
-      </w:r>
-      <w:proofErr w:type="gramStart"/>
-      <w:r>
-        <w:rPr>
-          <w:rFonts w:ascii="Arial" w:hAnsi="Arial" w:cs="Arial"/>
-          <w:color w:val="000000"/>
-          <w:sz w:val="27"/>
-          <w:szCs w:val="27"/>
-          <w:shd w:val="clear" w:color="auto" w:fill="FFFFFF"/>
-        </w:rPr>
-        <w:t>Variable  </w:t>
+        <w:t> are centered at the grand mean (they both have means of 0). Variable </w:t>
       </w:r>
       <w:r>
         <w:rPr>
@@ -212,7 +201,6 @@
         </w:rPr>
         <w:t>SECTOR</w:t>
       </w:r>
-      <w:proofErr w:type="gramEnd"/>
       <w:r>
         <w:rPr>
           <w:rFonts w:ascii="Arial" w:hAnsi="Arial" w:cs="Arial"/>
@@ -6740,6 +6728,7 @@
                 <w:sz w:val="22"/>
                 <w:szCs w:val="22"/>
               </w:rPr>
+              <w:lastRenderedPageBreak/>
               <w:t>Fit Statistics</w:t>
             </w:r>
           </w:p>
@@ -9069,6 +9058,7 @@
                 <w:sz w:val="22"/>
                 <w:szCs w:val="22"/>
               </w:rPr>
+              <w:lastRenderedPageBreak/>
               <w:t>Fixed Effects SE Method</w:t>
             </w:r>
           </w:p>
@@ -11856,6 +11846,7 @@
                 <w:sz w:val="22"/>
                 <w:szCs w:val="22"/>
               </w:rPr>
+              <w:lastRenderedPageBreak/>
               <w:t>Solution for Fixed Effects</w:t>
             </w:r>
           </w:p>
@@ -13281,16 +13272,18 @@
         </w:rPr>
         <w:t>ses</w:t>
       </w:r>
+      <w:proofErr w:type="spellEnd"/>
       <w:r>
         <w:rPr>
           <w:rFonts w:ascii="Arial" w:eastAsia="Times New Roman" w:hAnsi="Arial" w:cs="Arial"/>
+          <w:b/>
+          <w:bCs/>
           <w:color w:val="000000"/>
           <w:sz w:val="24"/>
           <w:szCs w:val="24"/>
         </w:rPr>
-        <w:t>on</w:t>
-      </w:r>
-      <w:proofErr w:type="spellEnd"/>
+        <w:t xml:space="preserve"> </w:t>
+      </w:r>
       <w:r>
         <w:rPr>
           <w:rFonts w:ascii="Arial" w:eastAsia="Times New Roman" w:hAnsi="Arial" w:cs="Arial"/>
@@ -13298,7 +13291,7 @@
           <w:sz w:val="24"/>
           <w:szCs w:val="24"/>
         </w:rPr>
-        <w:t xml:space="preserve"> each school, that is we are going to run 160 regressions.</w:t>
+        <w:t>on each school, that is we are going to run 160 regressions.</w:t>
       </w:r>
     </w:p>
     <w:p>
@@ -14787,6 +14780,7 @@
                 <w:sz w:val="22"/>
                 <w:szCs w:val="22"/>
               </w:rPr>
+              <w:lastRenderedPageBreak/>
               <w:t>Subject Effect</w:t>
             </w:r>
           </w:p>
@@ -18305,6 +18299,7 @@
                 <w:sz w:val="22"/>
                 <w:szCs w:val="22"/>
               </w:rPr>
+              <w:lastRenderedPageBreak/>
               <w:t>Null Model Likelihood Ratio Test</w:t>
             </w:r>
           </w:p>
@@ -19524,7 +19519,6 @@
         </w:rPr>
         <w:t xml:space="preserve"> and the </w:t>
       </w:r>
-      <w:proofErr w:type="gramStart"/>
       <w:r>
         <w:rPr>
           <w:rFonts w:ascii="Arial" w:eastAsia="Times New Roman" w:hAnsi="Arial" w:cs="Arial"/>
@@ -19532,9 +19526,8 @@
           <w:sz w:val="24"/>
           <w:szCs w:val="24"/>
         </w:rPr>
-        <w:t>cross level</w:t>
-      </w:r>
-      <w:proofErr w:type="gramEnd"/>
+        <w:t>cross-level</w:t>
+      </w:r>
       <w:r>
         <w:rPr>
           <w:rFonts w:ascii="Arial" w:eastAsia="Times New Roman" w:hAnsi="Arial" w:cs="Arial"/>
@@ -19609,6 +19602,7 @@
         <w:t> with </w:t>
       </w:r>
       <w:proofErr w:type="spellStart"/>
+      <w:proofErr w:type="gramStart"/>
       <w:r>
         <w:rPr>
           <w:rFonts w:ascii="Arial" w:eastAsia="Times New Roman" w:hAnsi="Arial" w:cs="Arial"/>
@@ -19619,6 +19613,175 @@
           <w:szCs w:val="24"/>
         </w:rPr>
         <w:t>cses</w:t>
+      </w:r>
+      <w:proofErr w:type="spellEnd"/>
+      <w:proofErr w:type="gramEnd"/>
+    </w:p>
+    <w:p>
+      <w:pPr>
+        <w:shd w:val="clear" w:color="auto" w:fill="FFFFFF"/>
+        <w:autoSpaceDE/>
+        <w:autoSpaceDN/>
+        <w:spacing w:after="315"/>
+        <w:rPr>
+          <w:rFonts w:ascii="Arial" w:eastAsia="Times New Roman" w:hAnsi="Arial" w:cs="Arial"/>
+          <w:color w:val="000000"/>
+          <w:sz w:val="24"/>
+          <w:szCs w:val="24"/>
+        </w:rPr>
+      </w:pPr>
+      <w:r>
+        <w:rPr>
+          <w:rFonts w:ascii="Arial" w:eastAsia="Times New Roman" w:hAnsi="Arial" w:cs="Arial"/>
+          <w:color w:val="000000"/>
+          <w:sz w:val="24"/>
+          <w:szCs w:val="24"/>
+        </w:rPr>
+        <w:t xml:space="preserve">This model is referred as an intercepts and slopes-as-outcomes model by </w:t>
+      </w:r>
+      <w:proofErr w:type="spellStart"/>
+      <w:r>
+        <w:rPr>
+          <w:rFonts w:ascii="Arial" w:eastAsia="Times New Roman" w:hAnsi="Arial" w:cs="Arial"/>
+          <w:color w:val="000000"/>
+          <w:sz w:val="24"/>
+          <w:szCs w:val="24"/>
+        </w:rPr>
+        <w:t>Raudenbush</w:t>
+      </w:r>
+      <w:proofErr w:type="spellEnd"/>
+      <w:r>
+        <w:rPr>
+          <w:rFonts w:ascii="Arial" w:eastAsia="Times New Roman" w:hAnsi="Arial" w:cs="Arial"/>
+          <w:color w:val="000000"/>
+          <w:sz w:val="24"/>
+          <w:szCs w:val="24"/>
+        </w:rPr>
+        <w:t xml:space="preserve"> and Bryk. We have examined the variability of the regression equations across schools. Now we will build an explanatory model to account for the variability. That is we want to model the following:</w:t>
+      </w:r>
+    </w:p>
+    <w:p>
+      <w:pPr>
+        <w:shd w:val="clear" w:color="auto" w:fill="FFFFFF"/>
+        <w:autoSpaceDE/>
+        <w:autoSpaceDN/>
+        <w:spacing w:after="120"/>
+        <w:jc w:val="center"/>
+        <w:rPr>
+          <w:rFonts w:eastAsia="Times New Roman"/>
+          <w:color w:val="000000"/>
+          <w:sz w:val="24"/>
+          <w:szCs w:val="24"/>
+        </w:rPr>
+      </w:pPr>
+      <w:proofErr w:type="spellStart"/>
+      <w:r>
+        <w:rPr>
+          <w:rFonts w:ascii="Arial" w:eastAsia="Times New Roman" w:hAnsi="Arial" w:cs="Arial"/>
+          <w:color w:val="000000"/>
+          <w:sz w:val="24"/>
+          <w:szCs w:val="24"/>
+        </w:rPr>
+        <w:t>MATHACH</w:t>
+      </w:r>
+      <w:r>
+        <w:rPr>
+          <w:rFonts w:ascii="Arial" w:eastAsia="Times New Roman" w:hAnsi="Arial" w:cs="Arial"/>
+          <w:color w:val="000000"/>
+          <w:sz w:val="24"/>
+          <w:szCs w:val="24"/>
+          <w:vertAlign w:val="subscript"/>
+        </w:rPr>
+        <w:t>ij</w:t>
+      </w:r>
+      <w:proofErr w:type="spellEnd"/>
+      <w:r>
+        <w:rPr>
+          <w:rFonts w:ascii="Arial" w:eastAsia="Times New Roman" w:hAnsi="Arial" w:cs="Arial"/>
+          <w:color w:val="000000"/>
+          <w:sz w:val="24"/>
+          <w:szCs w:val="24"/>
+          <w:vertAlign w:val="subscript"/>
+        </w:rPr>
+        <w:t> </w:t>
+      </w:r>
+      <w:proofErr w:type="gramStart"/>
+      <w:r>
+        <w:rPr>
+          <w:rFonts w:ascii="Arial" w:eastAsia="Times New Roman" w:hAnsi="Arial" w:cs="Arial"/>
+          <w:color w:val="000000"/>
+          <w:sz w:val="24"/>
+          <w:szCs w:val="24"/>
+        </w:rPr>
+        <w:t>=  </w:t>
+      </w:r>
+      <w:r>
+        <w:rPr>
+          <w:rFonts w:eastAsia="Times New Roman"/>
+          <w:color w:val="000000"/>
+          <w:sz w:val="24"/>
+          <w:szCs w:val="24"/>
+        </w:rPr>
+        <w:t>β</w:t>
+      </w:r>
+      <w:proofErr w:type="gramEnd"/>
+      <w:r>
+        <w:rPr>
+          <w:rFonts w:eastAsia="Times New Roman"/>
+          <w:color w:val="000000"/>
+          <w:sz w:val="24"/>
+          <w:szCs w:val="24"/>
+          <w:vertAlign w:val="subscript"/>
+        </w:rPr>
+        <w:t>0j </w:t>
+      </w:r>
+      <w:r>
+        <w:rPr>
+          <w:rFonts w:eastAsia="Times New Roman"/>
+          <w:color w:val="000000"/>
+          <w:sz w:val="24"/>
+          <w:szCs w:val="24"/>
+        </w:rPr>
+        <w:t>+ β</w:t>
+      </w:r>
+      <w:r>
+        <w:rPr>
+          <w:rFonts w:eastAsia="Times New Roman"/>
+          <w:color w:val="000000"/>
+          <w:sz w:val="24"/>
+          <w:szCs w:val="24"/>
+          <w:vertAlign w:val="subscript"/>
+        </w:rPr>
+        <w:t>1j</w:t>
+      </w:r>
+      <w:r>
+        <w:rPr>
+          <w:rFonts w:eastAsia="Times New Roman"/>
+          <w:color w:val="000000"/>
+          <w:sz w:val="24"/>
+          <w:szCs w:val="24"/>
+        </w:rPr>
+        <w:t xml:space="preserve"> (SES – MEANSES) + </w:t>
+      </w:r>
+      <w:proofErr w:type="spellStart"/>
+      <w:r>
+        <w:rPr>
+          <w:rFonts w:eastAsia="Times New Roman"/>
+          <w:color w:val="000000"/>
+          <w:sz w:val="24"/>
+          <w:szCs w:val="24"/>
+        </w:rPr>
+        <w:t>r</w:t>
+      </w:r>
+      <w:r>
+        <w:rPr>
+          <w:rFonts w:eastAsia="Times New Roman"/>
+          <w:color w:val="000000"/>
+          <w:sz w:val="24"/>
+          <w:szCs w:val="24"/>
+          <w:vertAlign w:val="subscript"/>
+        </w:rPr>
+        <w:t>ij</w:t>
       </w:r>
       <w:proofErr w:type="spellEnd"/>
     </w:p>
@@ -19627,62 +19790,112 @@
         <w:shd w:val="clear" w:color="auto" w:fill="FFFFFF"/>
         <w:autoSpaceDE/>
         <w:autoSpaceDN/>
-        <w:spacing w:after="315"/>
-        <w:rPr>
-          <w:rFonts w:ascii="Arial" w:eastAsia="Times New Roman" w:hAnsi="Arial" w:cs="Arial"/>
+        <w:spacing w:after="120"/>
+        <w:jc w:val="center"/>
+        <w:rPr>
+          <w:rFonts w:eastAsia="Times New Roman"/>
           <w:color w:val="000000"/>
           <w:sz w:val="24"/>
           <w:szCs w:val="24"/>
+          <w:vertAlign w:val="subscript"/>
         </w:rPr>
       </w:pPr>
       <w:r>
         <w:rPr>
-          <w:rFonts w:ascii="Arial" w:eastAsia="Times New Roman" w:hAnsi="Arial" w:cs="Arial"/>
+          <w:rFonts w:eastAsia="Times New Roman"/>
           <w:color w:val="000000"/>
           <w:sz w:val="24"/>
           <w:szCs w:val="24"/>
         </w:rPr>
-        <w:t xml:space="preserve">This model is referred as an intercepts and slopes-as-outcomes model by </w:t>
-      </w:r>
-      <w:proofErr w:type="spellStart"/>
-      <w:r>
-        <w:rPr>
-          <w:rFonts w:ascii="Arial" w:eastAsia="Times New Roman" w:hAnsi="Arial" w:cs="Arial"/>
+        <w:t>β</w:t>
+      </w:r>
+      <w:r>
+        <w:rPr>
+          <w:rFonts w:eastAsia="Times New Roman"/>
           <w:color w:val="000000"/>
           <w:sz w:val="24"/>
           <w:szCs w:val="24"/>
-        </w:rPr>
-        <w:t>Raudenbush</w:t>
-      </w:r>
-      <w:proofErr w:type="spellEnd"/>
-      <w:r>
-        <w:rPr>
-          <w:rFonts w:ascii="Arial" w:eastAsia="Times New Roman" w:hAnsi="Arial" w:cs="Arial"/>
+          <w:vertAlign w:val="subscript"/>
+        </w:rPr>
+        <w:t>0j </w:t>
+      </w:r>
+      <w:proofErr w:type="gramStart"/>
+      <w:r>
+        <w:rPr>
+          <w:rFonts w:eastAsia="Times New Roman"/>
           <w:color w:val="000000"/>
           <w:sz w:val="24"/>
           <w:szCs w:val="24"/>
         </w:rPr>
-        <w:t xml:space="preserve"> and Bryk. We have examined the variability of the regression equations across schools. Now we will build an explanatory model to account for the variability. That </w:t>
-      </w:r>
-      <w:proofErr w:type="gramStart"/>
-      <w:r>
-        <w:rPr>
-          <w:rFonts w:ascii="Arial" w:eastAsia="Times New Roman" w:hAnsi="Arial" w:cs="Arial"/>
+        <w:t>=  γ</w:t>
+      </w:r>
+      <w:proofErr w:type="gramEnd"/>
+      <w:r>
+        <w:rPr>
+          <w:rFonts w:eastAsia="Times New Roman"/>
           <w:color w:val="000000"/>
           <w:sz w:val="24"/>
           <w:szCs w:val="24"/>
-        </w:rPr>
-        <w:t>is</w:t>
-      </w:r>
-      <w:proofErr w:type="gramEnd"/>
-      <w:r>
-        <w:rPr>
-          <w:rFonts w:ascii="Arial" w:eastAsia="Times New Roman" w:hAnsi="Arial" w:cs="Arial"/>
+          <w:vertAlign w:val="subscript"/>
+        </w:rPr>
+        <w:t>00 </w:t>
+      </w:r>
+      <w:r>
+        <w:rPr>
+          <w:rFonts w:eastAsia="Times New Roman"/>
           <w:color w:val="000000"/>
           <w:sz w:val="24"/>
           <w:szCs w:val="24"/>
         </w:rPr>
-        <w:t xml:space="preserve"> we want to model the following:</w:t>
+        <w:t> + γ</w:t>
+      </w:r>
+      <w:r>
+        <w:rPr>
+          <w:rFonts w:eastAsia="Times New Roman"/>
+          <w:color w:val="000000"/>
+          <w:sz w:val="24"/>
+          <w:szCs w:val="24"/>
+          <w:vertAlign w:val="subscript"/>
+        </w:rPr>
+        <w:t>01</w:t>
+      </w:r>
+      <w:r>
+        <w:rPr>
+          <w:rFonts w:eastAsia="Times New Roman"/>
+          <w:color w:val="000000"/>
+          <w:sz w:val="24"/>
+          <w:szCs w:val="24"/>
+        </w:rPr>
+        <w:t>(MEANSES) + γ</w:t>
+      </w:r>
+      <w:r>
+        <w:rPr>
+          <w:rFonts w:eastAsia="Times New Roman"/>
+          <w:color w:val="000000"/>
+          <w:sz w:val="24"/>
+          <w:szCs w:val="24"/>
+          <w:vertAlign w:val="subscript"/>
+        </w:rPr>
+        <w:t>02</w:t>
+      </w:r>
+      <w:r>
+        <w:rPr>
+          <w:rFonts w:eastAsia="Times New Roman"/>
+          <w:color w:val="000000"/>
+          <w:sz w:val="24"/>
+          <w:szCs w:val="24"/>
+        </w:rPr>
+        <w:t>(SECTOR) + u</w:t>
+      </w:r>
+      <w:r>
+        <w:rPr>
+          <w:rFonts w:eastAsia="Times New Roman"/>
+          <w:color w:val="000000"/>
+          <w:sz w:val="24"/>
+          <w:szCs w:val="24"/>
+          <w:vertAlign w:val="subscript"/>
+        </w:rPr>
+        <w:t>0j</w:t>
       </w:r>
     </w:p>
     <w:p>
@@ -19691,251 +19904,7 @@
         <w:autoSpaceDE/>
         <w:autoSpaceDN/>
         <w:spacing w:after="120"/>
-        <w:rPr>
-          <w:rFonts w:eastAsia="Times New Roman"/>
-          <w:color w:val="000000"/>
-          <w:sz w:val="24"/>
-          <w:szCs w:val="24"/>
-        </w:rPr>
-      </w:pPr>
-      <w:proofErr w:type="spellStart"/>
-      <w:r>
-        <w:rPr>
-          <w:rFonts w:ascii="Arial" w:eastAsia="Times New Roman" w:hAnsi="Arial" w:cs="Arial"/>
-          <w:color w:val="000000"/>
-          <w:sz w:val="24"/>
-          <w:szCs w:val="24"/>
-        </w:rPr>
-        <w:t>MATHACH</w:t>
-      </w:r>
-      <w:r>
-        <w:rPr>
-          <w:rFonts w:ascii="Arial" w:eastAsia="Times New Roman" w:hAnsi="Arial" w:cs="Arial"/>
-          <w:color w:val="000000"/>
-          <w:sz w:val="24"/>
-          <w:szCs w:val="24"/>
-          <w:vertAlign w:val="subscript"/>
-        </w:rPr>
-        <w:t>ij</w:t>
-      </w:r>
-      <w:proofErr w:type="spellEnd"/>
-      <w:r>
-        <w:rPr>
-          <w:rFonts w:ascii="Arial" w:eastAsia="Times New Roman" w:hAnsi="Arial" w:cs="Arial"/>
-          <w:color w:val="000000"/>
-          <w:sz w:val="24"/>
-          <w:szCs w:val="24"/>
-          <w:vertAlign w:val="subscript"/>
-        </w:rPr>
-        <w:t> </w:t>
-      </w:r>
-      <w:proofErr w:type="gramStart"/>
-      <w:r>
-        <w:rPr>
-          <w:rFonts w:ascii="Arial" w:eastAsia="Times New Roman" w:hAnsi="Arial" w:cs="Arial"/>
-          <w:color w:val="000000"/>
-          <w:sz w:val="24"/>
-          <w:szCs w:val="24"/>
-        </w:rPr>
-        <w:t>=  </w:t>
-      </w:r>
-      <w:r>
-        <w:rPr>
-          <w:rFonts w:eastAsia="Times New Roman"/>
-          <w:color w:val="000000"/>
-          <w:sz w:val="24"/>
-          <w:szCs w:val="24"/>
-        </w:rPr>
-        <w:t>β</w:t>
-      </w:r>
-      <w:proofErr w:type="gramEnd"/>
-      <w:r>
-        <w:rPr>
-          <w:rFonts w:eastAsia="Times New Roman"/>
-          <w:color w:val="000000"/>
-          <w:sz w:val="24"/>
-          <w:szCs w:val="24"/>
-          <w:vertAlign w:val="subscript"/>
-        </w:rPr>
-        <w:t>0j </w:t>
-      </w:r>
-      <w:r>
-        <w:rPr>
-          <w:rFonts w:eastAsia="Times New Roman"/>
-          <w:color w:val="000000"/>
-          <w:sz w:val="24"/>
-          <w:szCs w:val="24"/>
-        </w:rPr>
-        <w:t>+ β</w:t>
-      </w:r>
-      <w:r>
-        <w:rPr>
-          <w:rFonts w:eastAsia="Times New Roman"/>
-          <w:color w:val="000000"/>
-          <w:sz w:val="24"/>
-          <w:szCs w:val="24"/>
-          <w:vertAlign w:val="subscript"/>
-        </w:rPr>
-        <w:t>1j</w:t>
-      </w:r>
-      <w:r>
-        <w:rPr>
-          <w:rFonts w:eastAsia="Times New Roman"/>
-          <w:color w:val="000000"/>
-          <w:sz w:val="24"/>
-          <w:szCs w:val="24"/>
-        </w:rPr>
-        <w:t xml:space="preserve"> (SES – MEANSES) + </w:t>
-      </w:r>
-      <w:proofErr w:type="spellStart"/>
-      <w:r>
-        <w:rPr>
-          <w:rFonts w:eastAsia="Times New Roman"/>
-          <w:color w:val="000000"/>
-          <w:sz w:val="24"/>
-          <w:szCs w:val="24"/>
-        </w:rPr>
-        <w:t>r</w:t>
-      </w:r>
-      <w:r>
-        <w:rPr>
-          <w:rFonts w:eastAsia="Times New Roman"/>
-          <w:color w:val="000000"/>
-          <w:sz w:val="24"/>
-          <w:szCs w:val="24"/>
-          <w:vertAlign w:val="subscript"/>
-        </w:rPr>
-        <w:t>ij</w:t>
-      </w:r>
-      <w:proofErr w:type="spellEnd"/>
-      <w:r>
-        <w:rPr>
-          <w:rFonts w:eastAsia="Times New Roman"/>
-          <w:color w:val="000000"/>
-          <w:sz w:val="24"/>
-          <w:szCs w:val="24"/>
-        </w:rPr>
-        <w:t> </w:t>
-      </w:r>
-    </w:p>
-    <w:p>
-      <w:pPr>
-        <w:shd w:val="clear" w:color="auto" w:fill="FFFFFF"/>
-        <w:autoSpaceDE/>
-        <w:autoSpaceDN/>
-        <w:spacing w:after="120"/>
-        <w:rPr>
-          <w:rFonts w:eastAsia="Times New Roman"/>
-          <w:color w:val="000000"/>
-          <w:sz w:val="24"/>
-          <w:szCs w:val="24"/>
-          <w:vertAlign w:val="subscript"/>
-        </w:rPr>
-      </w:pPr>
-      <w:r>
-        <w:rPr>
-          <w:rFonts w:eastAsia="Times New Roman"/>
-          <w:color w:val="000000"/>
-          <w:sz w:val="24"/>
-          <w:szCs w:val="24"/>
-        </w:rPr>
-        <w:t>β</w:t>
-      </w:r>
-      <w:r>
-        <w:rPr>
-          <w:rFonts w:eastAsia="Times New Roman"/>
-          <w:color w:val="000000"/>
-          <w:sz w:val="24"/>
-          <w:szCs w:val="24"/>
-          <w:vertAlign w:val="subscript"/>
-        </w:rPr>
-        <w:t>0j </w:t>
-      </w:r>
-      <w:proofErr w:type="gramStart"/>
-      <w:r>
-        <w:rPr>
-          <w:rFonts w:eastAsia="Times New Roman"/>
-          <w:color w:val="000000"/>
-          <w:sz w:val="24"/>
-          <w:szCs w:val="24"/>
-        </w:rPr>
-        <w:t>=  γ</w:t>
-      </w:r>
-      <w:proofErr w:type="gramEnd"/>
-      <w:r>
-        <w:rPr>
-          <w:rFonts w:eastAsia="Times New Roman"/>
-          <w:color w:val="000000"/>
-          <w:sz w:val="24"/>
-          <w:szCs w:val="24"/>
-          <w:vertAlign w:val="subscript"/>
-        </w:rPr>
-        <w:t>00 </w:t>
-      </w:r>
-      <w:r>
-        <w:rPr>
-          <w:rFonts w:eastAsia="Times New Roman"/>
-          <w:color w:val="000000"/>
-          <w:sz w:val="24"/>
-          <w:szCs w:val="24"/>
-        </w:rPr>
-        <w:t> + γ</w:t>
-      </w:r>
-      <w:r>
-        <w:rPr>
-          <w:rFonts w:eastAsia="Times New Roman"/>
-          <w:color w:val="000000"/>
-          <w:sz w:val="24"/>
-          <w:szCs w:val="24"/>
-          <w:vertAlign w:val="subscript"/>
-        </w:rPr>
-        <w:t>01</w:t>
-      </w:r>
-      <w:r>
-        <w:rPr>
-          <w:rFonts w:eastAsia="Times New Roman"/>
-          <w:color w:val="000000"/>
-          <w:sz w:val="24"/>
-          <w:szCs w:val="24"/>
-        </w:rPr>
-        <w:t>(MEANSES) + γ</w:t>
-      </w:r>
-      <w:r>
-        <w:rPr>
-          <w:rFonts w:eastAsia="Times New Roman"/>
-          <w:color w:val="000000"/>
-          <w:sz w:val="24"/>
-          <w:szCs w:val="24"/>
-          <w:vertAlign w:val="subscript"/>
-        </w:rPr>
-        <w:t>02</w:t>
-      </w:r>
-      <w:r>
-        <w:rPr>
-          <w:rFonts w:eastAsia="Times New Roman"/>
-          <w:color w:val="000000"/>
-          <w:sz w:val="24"/>
-          <w:szCs w:val="24"/>
-        </w:rPr>
-        <w:t>(SECTOR) + u</w:t>
-      </w:r>
-      <w:r>
-        <w:rPr>
-          <w:rFonts w:eastAsia="Times New Roman"/>
-          <w:color w:val="000000"/>
-          <w:sz w:val="24"/>
-          <w:szCs w:val="24"/>
-          <w:vertAlign w:val="subscript"/>
-        </w:rPr>
-        <w:t>0j </w:t>
-      </w:r>
-    </w:p>
-    <w:p>
-      <w:pPr>
-        <w:shd w:val="clear" w:color="auto" w:fill="FFFFFF"/>
-        <w:autoSpaceDE/>
-        <w:autoSpaceDN/>
-        <w:spacing w:after="120"/>
+        <w:jc w:val="center"/>
         <w:rPr>
           <w:rFonts w:ascii="Arial" w:eastAsia="Times New Roman" w:hAnsi="Arial" w:cs="Arial"/>
           <w:color w:val="000000"/>
@@ -20070,8 +20039,9 @@
         <w:autoSpaceDE/>
         <w:autoSpaceDN/>
         <w:spacing w:after="315"/>
-        <w:rPr>
-          <w:rFonts w:ascii="Arial" w:eastAsia="Times New Roman" w:hAnsi="Arial" w:cs="Arial"/>
+        <w:jc w:val="center"/>
+        <w:rPr>
+          <w:rFonts w:eastAsia="Times New Roman"/>
           <w:color w:val="000000"/>
           <w:sz w:val="24"/>
           <w:szCs w:val="24"/>
@@ -20080,7 +20050,7 @@
       <w:proofErr w:type="spellStart"/>
       <w:r>
         <w:rPr>
-          <w:rFonts w:ascii="Arial" w:eastAsia="Times New Roman" w:hAnsi="Arial" w:cs="Arial"/>
+          <w:rFonts w:eastAsia="Times New Roman"/>
           <w:color w:val="000000"/>
           <w:sz w:val="24"/>
           <w:szCs w:val="24"/>
@@ -20089,7 +20059,7 @@
       </w:r>
       <w:r>
         <w:rPr>
-          <w:rFonts w:ascii="Arial" w:eastAsia="Times New Roman" w:hAnsi="Arial" w:cs="Arial"/>
+          <w:rFonts w:eastAsia="Times New Roman"/>
           <w:color w:val="000000"/>
           <w:sz w:val="24"/>
           <w:szCs w:val="24"/>
@@ -20100,7 +20070,7 @@
       <w:proofErr w:type="spellEnd"/>
       <w:r>
         <w:rPr>
-          <w:rFonts w:ascii="Arial" w:eastAsia="Times New Roman" w:hAnsi="Arial" w:cs="Arial"/>
+          <w:rFonts w:eastAsia="Times New Roman"/>
           <w:color w:val="000000"/>
           <w:sz w:val="24"/>
           <w:szCs w:val="24"/>
@@ -20111,21 +20081,12 @@
       <w:proofErr w:type="gramStart"/>
       <w:r>
         <w:rPr>
-          <w:rFonts w:ascii="Arial" w:eastAsia="Times New Roman" w:hAnsi="Arial" w:cs="Arial"/>
+          <w:rFonts w:eastAsia="Times New Roman"/>
           <w:color w:val="000000"/>
           <w:sz w:val="24"/>
           <w:szCs w:val="24"/>
         </w:rPr>
-        <w:t>= </w:t>
-      </w:r>
-      <w:r>
-        <w:rPr>
-          <w:rFonts w:eastAsia="Times New Roman"/>
-          <w:color w:val="000000"/>
-          <w:sz w:val="24"/>
-          <w:szCs w:val="24"/>
-        </w:rPr>
-        <w:t> γ</w:t>
+        <w:t>=  γ</w:t>
       </w:r>
       <w:proofErr w:type="gramEnd"/>
       <w:r>
@@ -20204,23 +20165,18 @@
         </w:rPr>
         <w:t> (SES – MEANSES) +</w:t>
       </w:r>
-    </w:p>
-    <w:p>
-      <w:pPr>
-        <w:shd w:val="clear" w:color="auto" w:fill="FFFFFF"/>
-        <w:autoSpaceDE/>
-        <w:autoSpaceDN/>
-        <w:spacing w:after="315"/>
-        <w:rPr>
-          <w:rFonts w:ascii="Arial" w:eastAsia="Times New Roman" w:hAnsi="Arial" w:cs="Arial"/>
+      <w:r>
+        <w:rPr>
+          <w:rFonts w:eastAsia="Times New Roman"/>
           <w:color w:val="000000"/>
           <w:sz w:val="24"/>
           <w:szCs w:val="24"/>
         </w:rPr>
-      </w:pPr>
-      <w:r>
-        <w:rPr>
-          <w:rFonts w:ascii="Arial" w:eastAsia="Times New Roman" w:hAnsi="Arial" w:cs="Arial"/>
+        <w:t xml:space="preserve"> </w:t>
+      </w:r>
+      <w:r>
+        <w:rPr>
+          <w:rFonts w:eastAsia="Times New Roman"/>
           <w:color w:val="000000"/>
           <w:sz w:val="24"/>
           <w:szCs w:val="24"/>
@@ -20229,7 +20185,7 @@
       </w:r>
       <w:r>
         <w:rPr>
-          <w:rFonts w:ascii="Arial" w:eastAsia="Times New Roman" w:hAnsi="Arial" w:cs="Arial"/>
+          <w:rFonts w:eastAsia="Times New Roman"/>
           <w:color w:val="000000"/>
           <w:sz w:val="24"/>
           <w:szCs w:val="24"/>
@@ -20239,27 +20195,16 @@
       </w:r>
       <w:r>
         <w:rPr>
-          <w:rFonts w:ascii="Arial" w:eastAsia="Times New Roman" w:hAnsi="Arial" w:cs="Arial"/>
+          <w:rFonts w:eastAsia="Times New Roman"/>
           <w:color w:val="000000"/>
           <w:sz w:val="24"/>
           <w:szCs w:val="24"/>
         </w:rPr>
-        <w:t xml:space="preserve">(MEANSES)* (SES – MEANSES) </w:t>
-      </w:r>
-      <w:proofErr w:type="gramStart"/>
-      <w:r>
-        <w:rPr>
-          <w:rFonts w:ascii="Arial" w:eastAsia="Times New Roman" w:hAnsi="Arial" w:cs="Arial"/>
-          <w:color w:val="000000"/>
-          <w:sz w:val="24"/>
-          <w:szCs w:val="24"/>
-        </w:rPr>
-        <w:t>+  γ</w:t>
-      </w:r>
-      <w:proofErr w:type="gramEnd"/>
-      <w:r>
-        <w:rPr>
-          <w:rFonts w:ascii="Arial" w:eastAsia="Times New Roman" w:hAnsi="Arial" w:cs="Arial"/>
+        <w:t>(MEANSES)* (SES – MEANSES) +  γ</w:t>
+      </w:r>
+      <w:r>
+        <w:rPr>
+          <w:rFonts w:eastAsia="Times New Roman"/>
           <w:color w:val="000000"/>
           <w:sz w:val="24"/>
           <w:szCs w:val="24"/>
@@ -20269,7 +20214,7 @@
       </w:r>
       <w:r>
         <w:rPr>
-          <w:rFonts w:ascii="Arial" w:eastAsia="Times New Roman" w:hAnsi="Arial" w:cs="Arial"/>
+          <w:rFonts w:eastAsia="Times New Roman"/>
           <w:color w:val="000000"/>
           <w:sz w:val="24"/>
           <w:szCs w:val="24"/>
@@ -20278,7 +20223,7 @@
       </w:r>
       <w:r>
         <w:rPr>
-          <w:rFonts w:ascii="Arial" w:eastAsia="Times New Roman" w:hAnsi="Arial" w:cs="Arial"/>
+          <w:rFonts w:eastAsia="Times New Roman"/>
           <w:color w:val="000000"/>
           <w:sz w:val="24"/>
           <w:szCs w:val="24"/>
@@ -20288,7 +20233,7 @@
       </w:r>
       <w:r>
         <w:rPr>
-          <w:rFonts w:ascii="Arial" w:eastAsia="Times New Roman" w:hAnsi="Arial" w:cs="Arial"/>
+          <w:rFonts w:eastAsia="Times New Roman"/>
           <w:color w:val="000000"/>
           <w:sz w:val="24"/>
           <w:szCs w:val="24"/>
@@ -20297,7 +20242,7 @@
       </w:r>
       <w:r>
         <w:rPr>
-          <w:rFonts w:ascii="Arial" w:eastAsia="Times New Roman" w:hAnsi="Arial" w:cs="Arial"/>
+          <w:rFonts w:eastAsia="Times New Roman"/>
           <w:color w:val="000000"/>
           <w:sz w:val="24"/>
           <w:szCs w:val="24"/>
@@ -20307,7 +20252,7 @@
       </w:r>
       <w:r>
         <w:rPr>
-          <w:rFonts w:ascii="Arial" w:eastAsia="Times New Roman" w:hAnsi="Arial" w:cs="Arial"/>
+          <w:rFonts w:eastAsia="Times New Roman"/>
           <w:color w:val="000000"/>
           <w:sz w:val="24"/>
           <w:szCs w:val="24"/>
@@ -20317,7 +20262,7 @@
       <w:proofErr w:type="spellStart"/>
       <w:r>
         <w:rPr>
-          <w:rFonts w:ascii="Arial" w:eastAsia="Times New Roman" w:hAnsi="Arial" w:cs="Arial"/>
+          <w:rFonts w:eastAsia="Times New Roman"/>
           <w:color w:val="000000"/>
           <w:sz w:val="24"/>
           <w:szCs w:val="24"/>
@@ -20326,7 +20271,7 @@
       </w:r>
       <w:r>
         <w:rPr>
-          <w:rFonts w:ascii="Arial" w:eastAsia="Times New Roman" w:hAnsi="Arial" w:cs="Arial"/>
+          <w:rFonts w:eastAsia="Times New Roman"/>
           <w:color w:val="000000"/>
           <w:sz w:val="24"/>
           <w:szCs w:val="24"/>
@@ -20448,28 +20393,22 @@
         <w:adjustRightInd w:val="0"/>
         <w:rPr>
           <w:rFonts w:ascii="Courier New" w:hAnsi="Courier New" w:cs="Courier New"/>
-          <w:color w:val="000000"/>
-          <w:shd w:val="clear" w:color="auto" w:fill="FFFFFF"/>
-        </w:rPr>
-      </w:pPr>
-      <w:r>
-        <w:rPr>
-          <w:rFonts w:ascii="Courier New" w:hAnsi="Courier New" w:cs="Courier New"/>
           <w:b/>
           <w:bCs/>
           <w:color w:val="000080"/>
           <w:shd w:val="clear" w:color="auto" w:fill="FFFFFF"/>
         </w:rPr>
-        <w:t>proc</w:t>
-      </w:r>
-      <w:r>
-        <w:rPr>
-          <w:rFonts w:ascii="Courier New" w:hAnsi="Courier New" w:cs="Courier New"/>
-          <w:color w:val="000000"/>
-          <w:shd w:val="clear" w:color="auto" w:fill="FFFFFF"/>
-        </w:rPr>
-        <w:t xml:space="preserve"> </w:t>
-      </w:r>
+      </w:pPr>
+    </w:p>
+    <w:p>
+      <w:pPr>
+        <w:adjustRightInd w:val="0"/>
+        <w:rPr>
+          <w:rFonts w:ascii="Courier New" w:hAnsi="Courier New" w:cs="Courier New"/>
+          <w:color w:val="000000"/>
+          <w:shd w:val="clear" w:color="auto" w:fill="FFFFFF"/>
+        </w:rPr>
+      </w:pPr>
       <w:r>
         <w:rPr>
           <w:rFonts w:ascii="Courier New" w:hAnsi="Courier New" w:cs="Courier New"/>
@@ -20478,6 +20417,24 @@
           <w:color w:val="000080"/>
           <w:shd w:val="clear" w:color="auto" w:fill="FFFFFF"/>
         </w:rPr>
+        <w:t>proc</w:t>
+      </w:r>
+      <w:r>
+        <w:rPr>
+          <w:rFonts w:ascii="Courier New" w:hAnsi="Courier New" w:cs="Courier New"/>
+          <w:color w:val="000000"/>
+          <w:shd w:val="clear" w:color="auto" w:fill="FFFFFF"/>
+        </w:rPr>
+        <w:t xml:space="preserve"> </w:t>
+      </w:r>
+      <w:r>
+        <w:rPr>
+          <w:rFonts w:ascii="Courier New" w:hAnsi="Courier New" w:cs="Courier New"/>
+          <w:b/>
+          <w:bCs/>
+          <w:color w:val="000080"/>
+          <w:shd w:val="clear" w:color="auto" w:fill="FFFFFF"/>
+        </w:rPr>
         <w:t>mixed</w:t>
       </w:r>
       <w:r>
@@ -20541,6 +20498,7 @@
         <w:t xml:space="preserve"> </w:t>
       </w:r>
       <w:proofErr w:type="spellStart"/>
+      <w:proofErr w:type="gramStart"/>
       <w:r>
         <w:rPr>
           <w:rFonts w:ascii="Courier New" w:hAnsi="Courier New" w:cs="Courier New"/>
@@ -20558,6 +20516,7 @@
         </w:rPr>
         <w:t>;</w:t>
       </w:r>
+      <w:proofErr w:type="gramEnd"/>
     </w:p>
     <w:p>
       <w:pPr>
@@ -24133,6 +24092,7 @@
                 <w:sz w:val="22"/>
                 <w:szCs w:val="22"/>
               </w:rPr>
+              <w:lastRenderedPageBreak/>
               <w:t>Null Model Likelihood Ratio Test</w:t>
             </w:r>
           </w:p>
@@ -27974,6 +27934,7 @@
           <w:color w:val="0000FF"/>
           <w:shd w:val="clear" w:color="auto" w:fill="FFFFFF"/>
         </w:rPr>
+        <w:lastRenderedPageBreak/>
         <w:t>symbol2</w:t>
       </w:r>
       <w:r>
@@ -28774,6 +28735,13 @@
       </w:pPr>
       <w:bookmarkStart w:id="33" w:name="IDX33"/>
       <w:bookmarkEnd w:id="33"/>
+      <w:r>
+        <w:rPr>
+          <w:noProof/>
+          <w:sz w:val="24"/>
+          <w:szCs w:val="24"/>
+        </w:rPr>
+      </w:r>
       <w:r>
         <w:rPr>
           <w:noProof/>
@@ -28800,7 +28768,7 @@
             <v:path o:extrusionok="f" gradientshapeok="t" o:connecttype="rect"/>
             <o:lock v:ext="edit" aspectratio="t"/>
           </v:shapetype>
-          <v:shape id="_x0000_i1025" type="#_x0000_t75" alt="" style="width:532.7pt;height:415.65pt;mso-width-percent:0;mso-height-percent:0;mso-width-percent:0;mso-height-percent:0">
+          <v:shape id="_x0000_i1025" type="#_x0000_t75" alt="" style="width:532.8pt;height:415.85pt;mso-width-percent:0;mso-height-percent:0;mso-width-percent:0;mso-height-percent:0">
             <v:imagedata r:id="rId7" o:title=""/>
           </v:shape>
         </w:pict>
@@ -28841,8 +28809,16 @@
           <w:sz w:val="24"/>
           <w:szCs w:val="24"/>
         </w:rPr>
+        <w:lastRenderedPageBreak/>
+      </w:r>
+      <w:r>
+        <w:rPr>
+          <w:noProof/>
+          <w:sz w:val="24"/>
+          <w:szCs w:val="24"/>
+        </w:rPr>
         <w:pict w14:anchorId="73511A6D">
-          <v:shape id="_x0000_i1026" type="#_x0000_t75" alt="" style="width:407.7pt;height:319.8pt;mso-width-percent:0;mso-height-percent:0;mso-width-percent:0;mso-height-percent:0">
+          <v:shape id="_x0000_i1026" type="#_x0000_t75" alt="" style="width:407.8pt;height:319.7pt;mso-width-percent:0;mso-height-percent:0;mso-width-percent:0;mso-height-percent:0">
             <v:imagedata r:id="rId10" o:title=""/>
           </v:shape>
         </w:pict>
@@ -28885,8 +28861,15 @@
           <w:sz w:val="24"/>
           <w:szCs w:val="24"/>
         </w:rPr>
+      </w:r>
+      <w:r>
+        <w:rPr>
+          <w:noProof/>
+          <w:sz w:val="24"/>
+          <w:szCs w:val="24"/>
+        </w:rPr>
         <w:pict w14:anchorId="096FBB4A">
-          <v:shape id="_x0000_i1027" type="#_x0000_t75" alt="" style="width:430.65pt;height:337.9pt;mso-width-percent:0;mso-height-percent:0;mso-width-percent:0;mso-height-percent:0">
+          <v:shape id="_x0000_i1027" type="#_x0000_t75" alt="" style="width:430.85pt;height:338.1pt;mso-width-percent:0;mso-height-percent:0;mso-width-percent:0;mso-height-percent:0">
             <v:imagedata r:id="rId11" o:title=""/>
           </v:shape>
         </w:pict>
@@ -28924,6 +28907,7 @@
           <w:sz w:val="24"/>
           <w:szCs w:val="24"/>
         </w:rPr>
+        <w:lastRenderedPageBreak/>
         <w:t xml:space="preserve">Possibly there would be two-way interaction between </w:t>
       </w:r>
       <w:proofErr w:type="spellStart"/>
@@ -33286,6 +33270,7 @@
                 <w:sz w:val="22"/>
                 <w:szCs w:val="22"/>
               </w:rPr>
+              <w:lastRenderedPageBreak/>
               <w:t>Subjects</w:t>
             </w:r>
           </w:p>
@@ -36595,7 +36580,25 @@
           <w:color w:val="000000"/>
           <w:shd w:val="clear" w:color="auto" w:fill="FFFFFF"/>
         </w:rPr>
-        <w:t xml:space="preserve">  df = </w:t>
+        <w:t xml:space="preserve">  </w:t>
+      </w:r>
+      <w:proofErr w:type="spellStart"/>
+      <w:r>
+        <w:rPr>
+          <w:rFonts w:ascii="Courier New" w:hAnsi="Courier New" w:cs="Courier New"/>
+          <w:color w:val="000000"/>
+          <w:shd w:val="clear" w:color="auto" w:fill="FFFFFF"/>
+        </w:rPr>
+        <w:t>df</w:t>
+      </w:r>
+      <w:proofErr w:type="spellEnd"/>
+      <w:r>
+        <w:rPr>
+          <w:rFonts w:ascii="Courier New" w:hAnsi="Courier New" w:cs="Courier New"/>
+          <w:color w:val="000000"/>
+          <w:shd w:val="clear" w:color="auto" w:fill="FFFFFF"/>
+        </w:rPr>
+        <w:t xml:space="preserve"> = </w:t>
       </w:r>
       <w:r>
         <w:rPr>
@@ -36759,7 +36762,25 @@
           <w:color w:val="000000"/>
           <w:shd w:val="clear" w:color="auto" w:fill="FFFFFF"/>
         </w:rPr>
-        <w:t>, df);</w:t>
+        <w:t xml:space="preserve">, </w:t>
+      </w:r>
+      <w:proofErr w:type="spellStart"/>
+      <w:r>
+        <w:rPr>
+          <w:rFonts w:ascii="Courier New" w:hAnsi="Courier New" w:cs="Courier New"/>
+          <w:color w:val="000000"/>
+          <w:shd w:val="clear" w:color="auto" w:fill="FFFFFF"/>
+        </w:rPr>
+        <w:t>df</w:t>
+      </w:r>
+      <w:proofErr w:type="spellEnd"/>
+      <w:r>
+        <w:rPr>
+          <w:rFonts w:ascii="Courier New" w:hAnsi="Courier New" w:cs="Courier New"/>
+          <w:color w:val="000000"/>
+          <w:shd w:val="clear" w:color="auto" w:fill="FFFFFF"/>
+        </w:rPr>
+        <w:t>);</w:t>
       </w:r>
     </w:p>
     <w:p>
@@ -37180,7 +37201,7 @@
 </file>
 
 <file path=word/endnotes.xml><?xml version="1.0" encoding="utf-8"?>
-<w:endnotes xmlns:wpc="http://schemas.microsoft.com/office/word/2010/wordprocessingCanvas" xmlns:cx="http://schemas.microsoft.com/office/drawing/2014/chartex" xmlns:cx1="http://schemas.microsoft.com/office/drawing/2015/9/8/chartex" xmlns:cx2="http://schemas.microsoft.com/office/drawing/2015/10/21/chartex" xmlns:cx3="http://schemas.microsoft.com/office/drawing/2016/5/9/chartex" xmlns:cx4="http://schemas.microsoft.com/office/drawing/2016/5/10/chartex" xmlns:cx5="http://schemas.microsoft.com/office/drawing/2016/5/11/chartex" xmlns:cx6="http://schemas.microsoft.com/office/drawing/2016/5/12/chartex" xmlns:cx7="http://schemas.microsoft.com/office/drawing/2016/5/13/chartex" xmlns:cx8="http://schemas.microsoft.com/office/drawing/2016/5/14/chartex" xmlns:mc="http://schemas.openxmlformats.org/markup-compatibility/2006" xmlns:aink="http://schemas.microsoft.com/office/drawing/2016/ink" xmlns:am3d="http://schemas.microsoft.com/office/drawing/2017/model3d" xmlns:o="urn:schemas-microsoft-com:office:office" xmlns:r="http://schemas.openxmlformats.org/officeDocument/2006/relationships" xmlns:m="http://schemas.openxmlformats.org/officeDocument/2006/math" xmlns:v="urn:schemas-microsoft-com:vml" xmlns:wp14="http://schemas.microsoft.com/office/word/2010/wordprocessingDrawing" xmlns:wp="http://schemas.openxmlformats.org/drawingml/2006/wordprocessingDrawing" xmlns:w10="urn:schemas-microsoft-com:office:word" xmlns:w="http://schemas.openxmlformats.org/wordprocessingml/2006/main" xmlns:w14="http://schemas.microsoft.com/office/word/2010/wordml" xmlns:w15="http://schemas.microsoft.com/office/word/2012/wordml" xmlns:w16cid="http://schemas.microsoft.com/office/word/2016/wordml/cid" xmlns:w16se="http://schemas.microsoft.com/office/word/2015/wordml/symex" xmlns:wpg="http://schemas.microsoft.com/office/word/2010/wordprocessingGroup" xmlns:wpi="http://schemas.microsoft.com/office/word/2010/wordprocessingInk" xmlns:wne="http://schemas.microsoft.com/office/word/2006/wordml" xmlns:wps="http://schemas.microsoft.com/office/word/2010/wordprocessingShape" mc:Ignorable="w14 w15 w16se w16cid wp14">
+<w:endnotes xmlns:wpc="http://schemas.microsoft.com/office/word/2010/wordprocessingCanvas" xmlns:cx="http://schemas.microsoft.com/office/drawing/2014/chartex" xmlns:cx1="http://schemas.microsoft.com/office/drawing/2015/9/8/chartex" xmlns:cx2="http://schemas.microsoft.com/office/drawing/2015/10/21/chartex" xmlns:cx3="http://schemas.microsoft.com/office/drawing/2016/5/9/chartex" xmlns:cx4="http://schemas.microsoft.com/office/drawing/2016/5/10/chartex" xmlns:cx5="http://schemas.microsoft.com/office/drawing/2016/5/11/chartex" xmlns:cx6="http://schemas.microsoft.com/office/drawing/2016/5/12/chartex" xmlns:cx7="http://schemas.microsoft.com/office/drawing/2016/5/13/chartex" xmlns:cx8="http://schemas.microsoft.com/office/drawing/2016/5/14/chartex" xmlns:mc="http://schemas.openxmlformats.org/markup-compatibility/2006" xmlns:aink="http://schemas.microsoft.com/office/drawing/2016/ink" xmlns:am3d="http://schemas.microsoft.com/office/drawing/2017/model3d" xmlns:o="urn:schemas-microsoft-com:office:office" xmlns:oel="http://schemas.microsoft.com/office/2019/extlst" xmlns:r="http://schemas.openxmlformats.org/officeDocument/2006/relationships" xmlns:m="http://schemas.openxmlformats.org/officeDocument/2006/math" xmlns:v="urn:schemas-microsoft-com:vml" xmlns:wp14="http://schemas.microsoft.com/office/word/2010/wordprocessingDrawing" xmlns:wp="http://schemas.openxmlformats.org/drawingml/2006/wordprocessingDrawing" xmlns:w10="urn:schemas-microsoft-com:office:word" xmlns:w="http://schemas.openxmlformats.org/wordprocessingml/2006/main" xmlns:w14="http://schemas.microsoft.com/office/word/2010/wordml" xmlns:w15="http://schemas.microsoft.com/office/word/2012/wordml" xmlns:w16cex="http://schemas.microsoft.com/office/word/2018/wordml/cex" xmlns:w16cid="http://schemas.microsoft.com/office/word/2016/wordml/cid" xmlns:w16="http://schemas.microsoft.com/office/word/2018/wordml" xmlns:w16du="http://schemas.microsoft.com/office/word/2023/wordml/word16du" xmlns:w16sdtdh="http://schemas.microsoft.com/office/word/2020/wordml/sdtdatahash" xmlns:w16se="http://schemas.microsoft.com/office/word/2015/wordml/symex" xmlns:wpg="http://schemas.microsoft.com/office/word/2010/wordprocessingGroup" xmlns:wpi="http://schemas.microsoft.com/office/word/2010/wordprocessingInk" xmlns:wne="http://schemas.microsoft.com/office/word/2006/wordml" xmlns:wps="http://schemas.microsoft.com/office/word/2010/wordprocessingShape" mc:Ignorable="w14 w15 w16se w16cid w16 w16cex w16sdtdh wp14">
   <w:endnote w:type="separator" w:id="-1">
     <w:p>
       <w:r>
@@ -37199,7 +37220,7 @@
 </file>
 
 <file path=word/footer1.xml><?xml version="1.0" encoding="utf-8"?>
-<w:ftr xmlns:wpc="http://schemas.microsoft.com/office/word/2010/wordprocessingCanvas" xmlns:cx="http://schemas.microsoft.com/office/drawing/2014/chartex" xmlns:cx1="http://schemas.microsoft.com/office/drawing/2015/9/8/chartex" xmlns:cx2="http://schemas.microsoft.com/office/drawing/2015/10/21/chartex" xmlns:cx3="http://schemas.microsoft.com/office/drawing/2016/5/9/chartex" xmlns:cx4="http://schemas.microsoft.com/office/drawing/2016/5/10/chartex" xmlns:cx5="http://schemas.microsoft.com/office/drawing/2016/5/11/chartex" xmlns:cx6="http://schemas.microsoft.com/office/drawing/2016/5/12/chartex" xmlns:cx7="http://schemas.microsoft.com/office/drawing/2016/5/13/chartex" xmlns:cx8="http://schemas.microsoft.com/office/drawing/2016/5/14/chartex" xmlns:mc="http://schemas.openxmlformats.org/markup-compatibility/2006" xmlns:aink="http://schemas.microsoft.com/office/drawing/2016/ink" xmlns:am3d="http://schemas.microsoft.com/office/drawing/2017/model3d" xmlns:o="urn:schemas-microsoft-com:office:office" xmlns:r="http://schemas.openxmlformats.org/officeDocument/2006/relationships" xmlns:m="http://schemas.openxmlformats.org/officeDocument/2006/math" xmlns:v="urn:schemas-microsoft-com:vml" xmlns:wp14="http://schemas.microsoft.com/office/word/2010/wordprocessingDrawing" xmlns:wp="http://schemas.openxmlformats.org/drawingml/2006/wordprocessingDrawing" xmlns:w10="urn:schemas-microsoft-com:office:word" xmlns:w="http://schemas.openxmlformats.org/wordprocessingml/2006/main" xmlns:w14="http://schemas.microsoft.com/office/word/2010/wordml" xmlns:w15="http://schemas.microsoft.com/office/word/2012/wordml" xmlns:w16cid="http://schemas.microsoft.com/office/word/2016/wordml/cid" xmlns:w16se="http://schemas.microsoft.com/office/word/2015/wordml/symex" xmlns:wpg="http://schemas.microsoft.com/office/word/2010/wordprocessingGroup" xmlns:wpi="http://schemas.microsoft.com/office/word/2010/wordprocessingInk" xmlns:wne="http://schemas.microsoft.com/office/word/2006/wordml" xmlns:wps="http://schemas.microsoft.com/office/word/2010/wordprocessingShape" mc:Ignorable="w14 w15 w16se w16cid wp14">
+<w:ftr xmlns:wpc="http://schemas.microsoft.com/office/word/2010/wordprocessingCanvas" xmlns:cx="http://schemas.microsoft.com/office/drawing/2014/chartex" xmlns:cx1="http://schemas.microsoft.com/office/drawing/2015/9/8/chartex" xmlns:cx2="http://schemas.microsoft.com/office/drawing/2015/10/21/chartex" xmlns:cx3="http://schemas.microsoft.com/office/drawing/2016/5/9/chartex" xmlns:cx4="http://schemas.microsoft.com/office/drawing/2016/5/10/chartex" xmlns:cx5="http://schemas.microsoft.com/office/drawing/2016/5/11/chartex" xmlns:cx6="http://schemas.microsoft.com/office/drawing/2016/5/12/chartex" xmlns:cx7="http://schemas.microsoft.com/office/drawing/2016/5/13/chartex" xmlns:cx8="http://schemas.microsoft.com/office/drawing/2016/5/14/chartex" xmlns:mc="http://schemas.openxmlformats.org/markup-compatibility/2006" xmlns:aink="http://schemas.microsoft.com/office/drawing/2016/ink" xmlns:am3d="http://schemas.microsoft.com/office/drawing/2017/model3d" xmlns:o="urn:schemas-microsoft-com:office:office" xmlns:oel="http://schemas.microsoft.com/office/2019/extlst" xmlns:r="http://schemas.openxmlformats.org/officeDocument/2006/relationships" xmlns:m="http://schemas.openxmlformats.org/officeDocument/2006/math" xmlns:v="urn:schemas-microsoft-com:vml" xmlns:wp14="http://schemas.microsoft.com/office/word/2010/wordprocessingDrawing" xmlns:wp="http://schemas.openxmlformats.org/drawingml/2006/wordprocessingDrawing" xmlns:w10="urn:schemas-microsoft-com:office:word" xmlns:w="http://schemas.openxmlformats.org/wordprocessingml/2006/main" xmlns:w14="http://schemas.microsoft.com/office/word/2010/wordml" xmlns:w15="http://schemas.microsoft.com/office/word/2012/wordml" xmlns:w16cex="http://schemas.microsoft.com/office/word/2018/wordml/cex" xmlns:w16cid="http://schemas.microsoft.com/office/word/2016/wordml/cid" xmlns:w16="http://schemas.microsoft.com/office/word/2018/wordml" xmlns:w16du="http://schemas.microsoft.com/office/word/2023/wordml/word16du" xmlns:w16sdtdh="http://schemas.microsoft.com/office/word/2020/wordml/sdtdatahash" xmlns:w16se="http://schemas.microsoft.com/office/word/2015/wordml/symex" xmlns:wpg="http://schemas.microsoft.com/office/word/2010/wordprocessingGroup" xmlns:wpi="http://schemas.microsoft.com/office/word/2010/wordprocessingInk" xmlns:wne="http://schemas.microsoft.com/office/word/2006/wordml" xmlns:wps="http://schemas.microsoft.com/office/word/2010/wordprocessingShape" mc:Ignorable="w14 w15 w16se w16cid w16 w16cex w16sdtdh wp14">
   <w:p>
     <w:pPr>
       <w:adjustRightInd w:val="0"/>
@@ -37214,7 +37235,7 @@
 </file>
 
 <file path=word/footer2.xml><?xml version="1.0" encoding="utf-8"?>
-<w:ftr xmlns:wpc="http://schemas.microsoft.com/office/word/2010/wordprocessingCanvas" xmlns:cx="http://schemas.microsoft.com/office/drawing/2014/chartex" xmlns:cx1="http://schemas.microsoft.com/office/drawing/2015/9/8/chartex" xmlns:cx2="http://schemas.microsoft.com/office/drawing/2015/10/21/chartex" xmlns:cx3="http://schemas.microsoft.com/office/drawing/2016/5/9/chartex" xmlns:cx4="http://schemas.microsoft.com/office/drawing/2016/5/10/chartex" xmlns:cx5="http://schemas.microsoft.com/office/drawing/2016/5/11/chartex" xmlns:cx6="http://schemas.microsoft.com/office/drawing/2016/5/12/chartex" xmlns:cx7="http://schemas.microsoft.com/office/drawing/2016/5/13/chartex" xmlns:cx8="http://schemas.microsoft.com/office/drawing/2016/5/14/chartex" xmlns:mc="http://schemas.openxmlformats.org/markup-compatibility/2006" xmlns:aink="http://schemas.microsoft.com/office/drawing/2016/ink" xmlns:am3d="http://schemas.microsoft.com/office/drawing/2017/model3d" xmlns:o="urn:schemas-microsoft-com:office:office" xmlns:r="http://schemas.openxmlformats.org/officeDocument/2006/relationships" xmlns:m="http://schemas.openxmlformats.org/officeDocument/2006/math" xmlns:v="urn:schemas-microsoft-com:vml" xmlns:wp14="http://schemas.microsoft.com/office/word/2010/wordprocessingDrawing" xmlns:wp="http://schemas.openxmlformats.org/drawingml/2006/wordprocessingDrawing" xmlns:w10="urn:schemas-microsoft-com:office:word" xmlns:w="http://schemas.openxmlformats.org/wordprocessingml/2006/main" xmlns:w14="http://schemas.microsoft.com/office/word/2010/wordml" xmlns:w15="http://schemas.microsoft.com/office/word/2012/wordml" xmlns:w16cid="http://schemas.microsoft.com/office/word/2016/wordml/cid" xmlns:w16se="http://schemas.microsoft.com/office/word/2015/wordml/symex" xmlns:wpg="http://schemas.microsoft.com/office/word/2010/wordprocessingGroup" xmlns:wpi="http://schemas.microsoft.com/office/word/2010/wordprocessingInk" xmlns:wne="http://schemas.microsoft.com/office/word/2006/wordml" xmlns:wps="http://schemas.microsoft.com/office/word/2010/wordprocessingShape" mc:Ignorable="w14 w15 w16se w16cid wp14">
+<w:ftr xmlns:wpc="http://schemas.microsoft.com/office/word/2010/wordprocessingCanvas" xmlns:cx="http://schemas.microsoft.com/office/drawing/2014/chartex" xmlns:cx1="http://schemas.microsoft.com/office/drawing/2015/9/8/chartex" xmlns:cx2="http://schemas.microsoft.com/office/drawing/2015/10/21/chartex" xmlns:cx3="http://schemas.microsoft.com/office/drawing/2016/5/9/chartex" xmlns:cx4="http://schemas.microsoft.com/office/drawing/2016/5/10/chartex" xmlns:cx5="http://schemas.microsoft.com/office/drawing/2016/5/11/chartex" xmlns:cx6="http://schemas.microsoft.com/office/drawing/2016/5/12/chartex" xmlns:cx7="http://schemas.microsoft.com/office/drawing/2016/5/13/chartex" xmlns:cx8="http://schemas.microsoft.com/office/drawing/2016/5/14/chartex" xmlns:mc="http://schemas.openxmlformats.org/markup-compatibility/2006" xmlns:aink="http://schemas.microsoft.com/office/drawing/2016/ink" xmlns:am3d="http://schemas.microsoft.com/office/drawing/2017/model3d" xmlns:o="urn:schemas-microsoft-com:office:office" xmlns:oel="http://schemas.microsoft.com/office/2019/extlst" xmlns:r="http://schemas.openxmlformats.org/officeDocument/2006/relationships" xmlns:m="http://schemas.openxmlformats.org/officeDocument/2006/math" xmlns:v="urn:schemas-microsoft-com:vml" xmlns:wp14="http://schemas.microsoft.com/office/word/2010/wordprocessingDrawing" xmlns:wp="http://schemas.openxmlformats.org/drawingml/2006/wordprocessingDrawing" xmlns:w10="urn:schemas-microsoft-com:office:word" xmlns:w="http://schemas.openxmlformats.org/wordprocessingml/2006/main" xmlns:w14="http://schemas.microsoft.com/office/word/2010/wordml" xmlns:w15="http://schemas.microsoft.com/office/word/2012/wordml" xmlns:w16cex="http://schemas.microsoft.com/office/word/2018/wordml/cex" xmlns:w16cid="http://schemas.microsoft.com/office/word/2016/wordml/cid" xmlns:w16="http://schemas.microsoft.com/office/word/2018/wordml" xmlns:w16du="http://schemas.microsoft.com/office/word/2023/wordml/word16du" xmlns:w16sdtdh="http://schemas.microsoft.com/office/word/2020/wordml/sdtdatahash" xmlns:w16se="http://schemas.microsoft.com/office/word/2015/wordml/symex" xmlns:wpg="http://schemas.microsoft.com/office/word/2010/wordprocessingGroup" xmlns:wpi="http://schemas.microsoft.com/office/word/2010/wordprocessingInk" xmlns:wne="http://schemas.microsoft.com/office/word/2006/wordml" xmlns:wps="http://schemas.microsoft.com/office/word/2010/wordprocessingShape" mc:Ignorable="w14 w15 w16se w16cid w16 w16cex w16sdtdh wp14">
   <w:p>
     <w:pPr>
       <w:adjustRightInd w:val="0"/>
@@ -37229,7 +37250,7 @@
 </file>
 
 <file path=word/footnotes.xml><?xml version="1.0" encoding="utf-8"?>
-<w:footnotes xmlns:wpc="http://schemas.microsoft.com/office/word/2010/wordprocessingCanvas" xmlns:cx="http://schemas.microsoft.com/office/drawing/2014/chartex" xmlns:cx1="http://schemas.microsoft.com/office/drawing/2015/9/8/chartex" xmlns:cx2="http://schemas.microsoft.com/office/drawing/2015/10/21/chartex" xmlns:cx3="http://schemas.microsoft.com/office/drawing/2016/5/9/chartex" xmlns:cx4="http://schemas.microsoft.com/office/drawing/2016/5/10/chartex" xmlns:cx5="http://schemas.microsoft.com/office/drawing/2016/5/11/chartex" xmlns:cx6="http://schemas.microsoft.com/office/drawing/2016/5/12/chartex" xmlns:cx7="http://schemas.microsoft.com/office/drawing/2016/5/13/chartex" xmlns:cx8="http://schemas.microsoft.com/office/drawing/2016/5/14/chartex" xmlns:mc="http://schemas.openxmlformats.org/markup-compatibility/2006" xmlns:aink="http://schemas.microsoft.com/office/drawing/2016/ink" xmlns:am3d="http://schemas.microsoft.com/office/drawing/2017/model3d" xmlns:o="urn:schemas-microsoft-com:office:office" xmlns:r="http://schemas.openxmlformats.org/officeDocument/2006/relationships" xmlns:m="http://schemas.openxmlformats.org/officeDocument/2006/math" xmlns:v="urn:schemas-microsoft-com:vml" xmlns:wp14="http://schemas.microsoft.com/office/word/2010/wordprocessingDrawing" xmlns:wp="http://schemas.openxmlformats.org/drawingml/2006/wordprocessingDrawing" xmlns:w10="urn:schemas-microsoft-com:office:word" xmlns:w="http://schemas.openxmlformats.org/wordprocessingml/2006/main" xmlns:w14="http://schemas.microsoft.com/office/word/2010/wordml" xmlns:w15="http://schemas.microsoft.com/office/word/2012/wordml" xmlns:w16cid="http://schemas.microsoft.com/office/word/2016/wordml/cid" xmlns:w16se="http://schemas.microsoft.com/office/word/2015/wordml/symex" xmlns:wpg="http://schemas.microsoft.com/office/word/2010/wordprocessingGroup" xmlns:wpi="http://schemas.microsoft.com/office/word/2010/wordprocessingInk" xmlns:wne="http://schemas.microsoft.com/office/word/2006/wordml" xmlns:wps="http://schemas.microsoft.com/office/word/2010/wordprocessingShape" mc:Ignorable="w14 w15 w16se w16cid wp14">
+<w:footnotes xmlns:wpc="http://schemas.microsoft.com/office/word/2010/wordprocessingCanvas" xmlns:cx="http://schemas.microsoft.com/office/drawing/2014/chartex" xmlns:cx1="http://schemas.microsoft.com/office/drawing/2015/9/8/chartex" xmlns:cx2="http://schemas.microsoft.com/office/drawing/2015/10/21/chartex" xmlns:cx3="http://schemas.microsoft.com/office/drawing/2016/5/9/chartex" xmlns:cx4="http://schemas.microsoft.com/office/drawing/2016/5/10/chartex" xmlns:cx5="http://schemas.microsoft.com/office/drawing/2016/5/11/chartex" xmlns:cx6="http://schemas.microsoft.com/office/drawing/2016/5/12/chartex" xmlns:cx7="http://schemas.microsoft.com/office/drawing/2016/5/13/chartex" xmlns:cx8="http://schemas.microsoft.com/office/drawing/2016/5/14/chartex" xmlns:mc="http://schemas.openxmlformats.org/markup-compatibility/2006" xmlns:aink="http://schemas.microsoft.com/office/drawing/2016/ink" xmlns:am3d="http://schemas.microsoft.com/office/drawing/2017/model3d" xmlns:o="urn:schemas-microsoft-com:office:office" xmlns:oel="http://schemas.microsoft.com/office/2019/extlst" xmlns:r="http://schemas.openxmlformats.org/officeDocument/2006/relationships" xmlns:m="http://schemas.openxmlformats.org/officeDocument/2006/math" xmlns:v="urn:schemas-microsoft-com:vml" xmlns:wp14="http://schemas.microsoft.com/office/word/2010/wordprocessingDrawing" xmlns:wp="http://schemas.openxmlformats.org/drawingml/2006/wordprocessingDrawing" xmlns:w10="urn:schemas-microsoft-com:office:word" xmlns:w="http://schemas.openxmlformats.org/wordprocessingml/2006/main" xmlns:w14="http://schemas.microsoft.com/office/word/2010/wordml" xmlns:w15="http://schemas.microsoft.com/office/word/2012/wordml" xmlns:w16cex="http://schemas.microsoft.com/office/word/2018/wordml/cex" xmlns:w16cid="http://schemas.microsoft.com/office/word/2016/wordml/cid" xmlns:w16="http://schemas.microsoft.com/office/word/2018/wordml" xmlns:w16du="http://schemas.microsoft.com/office/word/2023/wordml/word16du" xmlns:w16sdtdh="http://schemas.microsoft.com/office/word/2020/wordml/sdtdatahash" xmlns:w16se="http://schemas.microsoft.com/office/word/2015/wordml/symex" xmlns:wpg="http://schemas.microsoft.com/office/word/2010/wordprocessingGroup" xmlns:wpi="http://schemas.microsoft.com/office/word/2010/wordprocessingInk" xmlns:wne="http://schemas.microsoft.com/office/word/2006/wordml" xmlns:wps="http://schemas.microsoft.com/office/word/2010/wordprocessingShape" mc:Ignorable="w14 w15 w16se w16cid w16 w16cex w16sdtdh wp14">
   <w:footnote w:type="separator" w:id="-1">
     <w:p>
       <w:r>
@@ -37248,7 +37269,7 @@
 </file>
 
 <file path=word/header1.xml><?xml version="1.0" encoding="utf-8"?>
-<w:hdr xmlns:wpc="http://schemas.microsoft.com/office/word/2010/wordprocessingCanvas" xmlns:cx="http://schemas.microsoft.com/office/drawing/2014/chartex" xmlns:cx1="http://schemas.microsoft.com/office/drawing/2015/9/8/chartex" xmlns:cx2="http://schemas.microsoft.com/office/drawing/2015/10/21/chartex" xmlns:cx3="http://schemas.microsoft.com/office/drawing/2016/5/9/chartex" xmlns:cx4="http://schemas.microsoft.com/office/drawing/2016/5/10/chartex" xmlns:cx5="http://schemas.microsoft.com/office/drawing/2016/5/11/chartex" xmlns:cx6="http://schemas.microsoft.com/office/drawing/2016/5/12/chartex" xmlns:cx7="http://schemas.microsoft.com/office/drawing/2016/5/13/chartex" xmlns:cx8="http://schemas.microsoft.com/office/drawing/2016/5/14/chartex" xmlns:mc="http://schemas.openxmlformats.org/markup-compatibility/2006" xmlns:aink="http://schemas.microsoft.com/office/drawing/2016/ink" xmlns:am3d="http://schemas.microsoft.com/office/drawing/2017/model3d" xmlns:o="urn:schemas-microsoft-com:office:office" xmlns:r="http://schemas.openxmlformats.org/officeDocument/2006/relationships" xmlns:m="http://schemas.openxmlformats.org/officeDocument/2006/math" xmlns:v="urn:schemas-microsoft-com:vml" xmlns:wp14="http://schemas.microsoft.com/office/word/2010/wordprocessingDrawing" xmlns:wp="http://schemas.openxmlformats.org/drawingml/2006/wordprocessingDrawing" xmlns:w10="urn:schemas-microsoft-com:office:word" xmlns:w="http://schemas.openxmlformats.org/wordprocessingml/2006/main" xmlns:w14="http://schemas.microsoft.com/office/word/2010/wordml" xmlns:w15="http://schemas.microsoft.com/office/word/2012/wordml" xmlns:w16cid="http://schemas.microsoft.com/office/word/2016/wordml/cid" xmlns:w16se="http://schemas.microsoft.com/office/word/2015/wordml/symex" xmlns:wpg="http://schemas.microsoft.com/office/word/2010/wordprocessingGroup" xmlns:wpi="http://schemas.microsoft.com/office/word/2010/wordprocessingInk" xmlns:wne="http://schemas.microsoft.com/office/word/2006/wordml" xmlns:wps="http://schemas.microsoft.com/office/word/2010/wordprocessingShape" mc:Ignorable="w14 w15 w16se w16cid wp14">
+<w:hdr xmlns:wpc="http://schemas.microsoft.com/office/word/2010/wordprocessingCanvas" xmlns:cx="http://schemas.microsoft.com/office/drawing/2014/chartex" xmlns:cx1="http://schemas.microsoft.com/office/drawing/2015/9/8/chartex" xmlns:cx2="http://schemas.microsoft.com/office/drawing/2015/10/21/chartex" xmlns:cx3="http://schemas.microsoft.com/office/drawing/2016/5/9/chartex" xmlns:cx4="http://schemas.microsoft.com/office/drawing/2016/5/10/chartex" xmlns:cx5="http://schemas.microsoft.com/office/drawing/2016/5/11/chartex" xmlns:cx6="http://schemas.microsoft.com/office/drawing/2016/5/12/chartex" xmlns:cx7="http://schemas.microsoft.com/office/drawing/2016/5/13/chartex" xmlns:cx8="http://schemas.microsoft.com/office/drawing/2016/5/14/chartex" xmlns:mc="http://schemas.openxmlformats.org/markup-compatibility/2006" xmlns:aink="http://schemas.microsoft.com/office/drawing/2016/ink" xmlns:am3d="http://schemas.microsoft.com/office/drawing/2017/model3d" xmlns:o="urn:schemas-microsoft-com:office:office" xmlns:oel="http://schemas.microsoft.com/office/2019/extlst" xmlns:r="http://schemas.openxmlformats.org/officeDocument/2006/relationships" xmlns:m="http://schemas.openxmlformats.org/officeDocument/2006/math" xmlns:v="urn:schemas-microsoft-com:vml" xmlns:wp14="http://schemas.microsoft.com/office/word/2010/wordprocessingDrawing" xmlns:wp="http://schemas.openxmlformats.org/drawingml/2006/wordprocessingDrawing" xmlns:w10="urn:schemas-microsoft-com:office:word" xmlns:w="http://schemas.openxmlformats.org/wordprocessingml/2006/main" xmlns:w14="http://schemas.microsoft.com/office/word/2010/wordml" xmlns:w15="http://schemas.microsoft.com/office/word/2012/wordml" xmlns:w16cex="http://schemas.microsoft.com/office/word/2018/wordml/cex" xmlns:w16cid="http://schemas.microsoft.com/office/word/2016/wordml/cid" xmlns:w16="http://schemas.microsoft.com/office/word/2018/wordml" xmlns:w16du="http://schemas.microsoft.com/office/word/2023/wordml/word16du" xmlns:w16sdtdh="http://schemas.microsoft.com/office/word/2020/wordml/sdtdatahash" xmlns:w16se="http://schemas.microsoft.com/office/word/2015/wordml/symex" xmlns:wpg="http://schemas.microsoft.com/office/word/2010/wordprocessingGroup" xmlns:wpi="http://schemas.microsoft.com/office/word/2010/wordprocessingInk" xmlns:wne="http://schemas.microsoft.com/office/word/2006/wordml" xmlns:wps="http://schemas.microsoft.com/office/word/2010/wordprocessingShape" mc:Ignorable="w14 w15 w16se w16cid w16 w16cex w16sdtdh wp14">
   <w:p>
     <w:pPr>
       <w:framePr w:wrap="auto" w:hAnchor="margin" w:xAlign="right" w:y="1"/>
@@ -37265,7 +37286,7 @@
 </file>
 
 <file path=word/header2.xml><?xml version="1.0" encoding="utf-8"?>
-<w:hdr xmlns:wpc="http://schemas.microsoft.com/office/word/2010/wordprocessingCanvas" xmlns:cx="http://schemas.microsoft.com/office/drawing/2014/chartex" xmlns:cx1="http://schemas.microsoft.com/office/drawing/2015/9/8/chartex" xmlns:cx2="http://schemas.microsoft.com/office/drawing/2015/10/21/chartex" xmlns:cx3="http://schemas.microsoft.com/office/drawing/2016/5/9/chartex" xmlns:cx4="http://schemas.microsoft.com/office/drawing/2016/5/10/chartex" xmlns:cx5="http://schemas.microsoft.com/office/drawing/2016/5/11/chartex" xmlns:cx6="http://schemas.microsoft.com/office/drawing/2016/5/12/chartex" xmlns:cx7="http://schemas.microsoft.com/office/drawing/2016/5/13/chartex" xmlns:cx8="http://schemas.microsoft.com/office/drawing/2016/5/14/chartex" xmlns:mc="http://schemas.openxmlformats.org/markup-compatibility/2006" xmlns:aink="http://schemas.microsoft.com/office/drawing/2016/ink" xmlns:am3d="http://schemas.microsoft.com/office/drawing/2017/model3d" xmlns:o="urn:schemas-microsoft-com:office:office" xmlns:r="http://schemas.openxmlformats.org/officeDocument/2006/relationships" xmlns:m="http://schemas.openxmlformats.org/officeDocument/2006/math" xmlns:v="urn:schemas-microsoft-com:vml" xmlns:wp14="http://schemas.microsoft.com/office/word/2010/wordprocessingDrawing" xmlns:wp="http://schemas.openxmlformats.org/drawingml/2006/wordprocessingDrawing" xmlns:w10="urn:schemas-microsoft-com:office:word" xmlns:w="http://schemas.openxmlformats.org/wordprocessingml/2006/main" xmlns:w14="http://schemas.microsoft.com/office/word/2010/wordml" xmlns:w15="http://schemas.microsoft.com/office/word/2012/wordml" xmlns:w16cid="http://schemas.microsoft.com/office/word/2016/wordml/cid" xmlns:w16se="http://schemas.microsoft.com/office/word/2015/wordml/symex" xmlns:wpg="http://schemas.microsoft.com/office/word/2010/wordprocessingGroup" xmlns:wpi="http://schemas.microsoft.com/office/word/2010/wordprocessingInk" xmlns:wne="http://schemas.microsoft.com/office/word/2006/wordml" xmlns:wps="http://schemas.microsoft.com/office/word/2010/wordprocessingShape" mc:Ignorable="w14 w15 w16se w16cid wp14">
+<w:hdr xmlns:wpc="http://schemas.microsoft.com/office/word/2010/wordprocessingCanvas" xmlns:cx="http://schemas.microsoft.com/office/drawing/2014/chartex" xmlns:cx1="http://schemas.microsoft.com/office/drawing/2015/9/8/chartex" xmlns:cx2="http://schemas.microsoft.com/office/drawing/2015/10/21/chartex" xmlns:cx3="http://schemas.microsoft.com/office/drawing/2016/5/9/chartex" xmlns:cx4="http://schemas.microsoft.com/office/drawing/2016/5/10/chartex" xmlns:cx5="http://schemas.microsoft.com/office/drawing/2016/5/11/chartex" xmlns:cx6="http://schemas.microsoft.com/office/drawing/2016/5/12/chartex" xmlns:cx7="http://schemas.microsoft.com/office/drawing/2016/5/13/chartex" xmlns:cx8="http://schemas.microsoft.com/office/drawing/2016/5/14/chartex" xmlns:mc="http://schemas.openxmlformats.org/markup-compatibility/2006" xmlns:aink="http://schemas.microsoft.com/office/drawing/2016/ink" xmlns:am3d="http://schemas.microsoft.com/office/drawing/2017/model3d" xmlns:o="urn:schemas-microsoft-com:office:office" xmlns:oel="http://schemas.microsoft.com/office/2019/extlst" xmlns:r="http://schemas.openxmlformats.org/officeDocument/2006/relationships" xmlns:m="http://schemas.openxmlformats.org/officeDocument/2006/math" xmlns:v="urn:schemas-microsoft-com:vml" xmlns:wp14="http://schemas.microsoft.com/office/word/2010/wordprocessingDrawing" xmlns:wp="http://schemas.openxmlformats.org/drawingml/2006/wordprocessingDrawing" xmlns:w10="urn:schemas-microsoft-com:office:word" xmlns:w="http://schemas.openxmlformats.org/wordprocessingml/2006/main" xmlns:w14="http://schemas.microsoft.com/office/word/2010/wordml" xmlns:w15="http://schemas.microsoft.com/office/word/2012/wordml" xmlns:w16cex="http://schemas.microsoft.com/office/word/2018/wordml/cex" xmlns:w16cid="http://schemas.microsoft.com/office/word/2016/wordml/cid" xmlns:w16="http://schemas.microsoft.com/office/word/2018/wordml" xmlns:w16du="http://schemas.microsoft.com/office/word/2023/wordml/word16du" xmlns:w16sdtdh="http://schemas.microsoft.com/office/word/2020/wordml/sdtdatahash" xmlns:w16se="http://schemas.microsoft.com/office/word/2015/wordml/symex" xmlns:wpg="http://schemas.microsoft.com/office/word/2010/wordprocessingGroup" xmlns:wpi="http://schemas.microsoft.com/office/word/2010/wordprocessingInk" xmlns:wne="http://schemas.microsoft.com/office/word/2006/wordml" xmlns:wps="http://schemas.microsoft.com/office/word/2010/wordprocessingShape" mc:Ignorable="w14 w15 w16se w16cid w16 w16cex w16sdtdh wp14">
   <w:p>
     <w:pPr>
       <w:framePr w:wrap="auto" w:hAnchor="margin" w:xAlign="right" w:y="1"/>
@@ -37282,7 +37303,7 @@
 </file>
 
 <file path=word/numbering.xml><?xml version="1.0" encoding="utf-8"?>
-<w:numbering xmlns:wpc="http://schemas.microsoft.com/office/word/2010/wordprocessingCanvas" xmlns:cx="http://schemas.microsoft.com/office/drawing/2014/chartex" xmlns:cx1="http://schemas.microsoft.com/office/drawing/2015/9/8/chartex" xmlns:cx2="http://schemas.microsoft.com/office/drawing/2015/10/21/chartex" xmlns:cx3="http://schemas.microsoft.com/office/drawing/2016/5/9/chartex" xmlns:cx4="http://schemas.microsoft.com/office/drawing/2016/5/10/chartex" xmlns:cx5="http://schemas.microsoft.com/office/drawing/2016/5/11/chartex" xmlns:cx6="http://schemas.microsoft.com/office/drawing/2016/5/12/chartex" xmlns:cx7="http://schemas.microsoft.com/office/drawing/2016/5/13/chartex" xmlns:cx8="http://schemas.microsoft.com/office/drawing/2016/5/14/chartex" xmlns:mc="http://schemas.openxmlformats.org/markup-compatibility/2006" xmlns:aink="http://schemas.microsoft.com/office/drawing/2016/ink" xmlns:am3d="http://schemas.microsoft.com/office/drawing/2017/model3d" xmlns:o="urn:schemas-microsoft-com:office:office" xmlns:r="http://schemas.openxmlformats.org/officeDocument/2006/relationships" xmlns:m="http://schemas.openxmlformats.org/officeDocument/2006/math" xmlns:v="urn:schemas-microsoft-com:vml" xmlns:wp14="http://schemas.microsoft.com/office/word/2010/wordprocessingDrawing" xmlns:wp="http://schemas.openxmlformats.org/drawingml/2006/wordprocessingDrawing" xmlns:w10="urn:schemas-microsoft-com:office:word" xmlns:w="http://schemas.openxmlformats.org/wordprocessingml/2006/main" xmlns:w14="http://schemas.microsoft.com/office/word/2010/wordml" xmlns:w15="http://schemas.microsoft.com/office/word/2012/wordml" xmlns:w16cid="http://schemas.microsoft.com/office/word/2016/wordml/cid" xmlns:w16se="http://schemas.microsoft.com/office/word/2015/wordml/symex" xmlns:wpg="http://schemas.microsoft.com/office/word/2010/wordprocessingGroup" xmlns:wpi="http://schemas.microsoft.com/office/word/2010/wordprocessingInk" xmlns:wne="http://schemas.microsoft.com/office/word/2006/wordml" xmlns:wps="http://schemas.microsoft.com/office/word/2010/wordprocessingShape" mc:Ignorable="w14 w15 w16se w16cid wp14">
+<w:numbering xmlns:wpc="http://schemas.microsoft.com/office/word/2010/wordprocessingCanvas" xmlns:cx="http://schemas.microsoft.com/office/drawing/2014/chartex" xmlns:cx1="http://schemas.microsoft.com/office/drawing/2015/9/8/chartex" xmlns:cx2="http://schemas.microsoft.com/office/drawing/2015/10/21/chartex" xmlns:cx3="http://schemas.microsoft.com/office/drawing/2016/5/9/chartex" xmlns:cx4="http://schemas.microsoft.com/office/drawing/2016/5/10/chartex" xmlns:cx5="http://schemas.microsoft.com/office/drawing/2016/5/11/chartex" xmlns:cx6="http://schemas.microsoft.com/office/drawing/2016/5/12/chartex" xmlns:cx7="http://schemas.microsoft.com/office/drawing/2016/5/13/chartex" xmlns:cx8="http://schemas.microsoft.com/office/drawing/2016/5/14/chartex" xmlns:mc="http://schemas.openxmlformats.org/markup-compatibility/2006" xmlns:aink="http://schemas.microsoft.com/office/drawing/2016/ink" xmlns:am3d="http://schemas.microsoft.com/office/drawing/2017/model3d" xmlns:o="urn:schemas-microsoft-com:office:office" xmlns:oel="http://schemas.microsoft.com/office/2019/extlst" xmlns:r="http://schemas.openxmlformats.org/officeDocument/2006/relationships" xmlns:m="http://schemas.openxmlformats.org/officeDocument/2006/math" xmlns:v="urn:schemas-microsoft-com:vml" xmlns:wp14="http://schemas.microsoft.com/office/word/2010/wordprocessingDrawing" xmlns:wp="http://schemas.openxmlformats.org/drawingml/2006/wordprocessingDrawing" xmlns:w10="urn:schemas-microsoft-com:office:word" xmlns:w="http://schemas.openxmlformats.org/wordprocessingml/2006/main" xmlns:w14="http://schemas.microsoft.com/office/word/2010/wordml" xmlns:w15="http://schemas.microsoft.com/office/word/2012/wordml" xmlns:w16cex="http://schemas.microsoft.com/office/word/2018/wordml/cex" xmlns:w16cid="http://schemas.microsoft.com/office/word/2016/wordml/cid" xmlns:w16="http://schemas.microsoft.com/office/word/2018/wordml" xmlns:w16du="http://schemas.microsoft.com/office/word/2023/wordml/word16du" xmlns:w16sdtdh="http://schemas.microsoft.com/office/word/2020/wordml/sdtdatahash" xmlns:w16se="http://schemas.microsoft.com/office/word/2015/wordml/symex" xmlns:wpg="http://schemas.microsoft.com/office/word/2010/wordprocessingGroup" xmlns:wpi="http://schemas.microsoft.com/office/word/2010/wordprocessingInk" xmlns:wne="http://schemas.microsoft.com/office/word/2006/wordml" xmlns:wps="http://schemas.microsoft.com/office/word/2010/wordprocessingShape" mc:Ignorable="w14 w15 w16se w16cid w16 w16cex w16sdtdh wp14">
   <w:abstractNum w:abstractNumId="0" w15:restartNumberingAfterBreak="0">
     <w:nsid w:val="1C2B657A"/>
     <w:multiLevelType w:val="multilevel"/>
@@ -37509,17 +37530,17 @@
       </w:pPr>
     </w:lvl>
   </w:abstractNum>
-  <w:num w:numId="1">
+  <w:num w:numId="1" w16cid:durableId="378868403">
     <w:abstractNumId w:val="0"/>
   </w:num>
-  <w:num w:numId="2">
+  <w:num w:numId="2" w16cid:durableId="736244315">
     <w:abstractNumId w:val="1"/>
   </w:num>
 </w:numbering>
 </file>
 
 <file path=word/styles.xml><?xml version="1.0" encoding="utf-8"?>
-<w:styles xmlns:mc="http://schemas.openxmlformats.org/markup-compatibility/2006" xmlns:r="http://schemas.openxmlformats.org/officeDocument/2006/relationships" xmlns:w="http://schemas.openxmlformats.org/wordprocessingml/2006/main" xmlns:w14="http://schemas.microsoft.com/office/word/2010/wordml" xmlns:w15="http://schemas.microsoft.com/office/word/2012/wordml" xmlns:w16cid="http://schemas.microsoft.com/office/word/2016/wordml/cid" xmlns:w16se="http://schemas.microsoft.com/office/word/2015/wordml/symex" mc:Ignorable="w14 w15 w16se w16cid">
+<w:styles xmlns:mc="http://schemas.openxmlformats.org/markup-compatibility/2006" xmlns:r="http://schemas.openxmlformats.org/officeDocument/2006/relationships" xmlns:w="http://schemas.openxmlformats.org/wordprocessingml/2006/main" xmlns:w14="http://schemas.microsoft.com/office/word/2010/wordml" xmlns:w15="http://schemas.microsoft.com/office/word/2012/wordml" xmlns:w16cex="http://schemas.microsoft.com/office/word/2018/wordml/cex" xmlns:w16cid="http://schemas.microsoft.com/office/word/2016/wordml/cid" xmlns:w16="http://schemas.microsoft.com/office/word/2018/wordml" xmlns:w16sdtdh="http://schemas.microsoft.com/office/word/2020/wordml/sdtdatahash" xmlns:w16se="http://schemas.microsoft.com/office/word/2015/wordml/symex" mc:Ignorable="w14 w15 w16se w16cid w16 w16cex w16sdtdh">
   <w:docDefaults>
     <w:rPrDefault>
       <w:rPr>

</xml_diff>